<commit_message>
few changes made right before submission
</commit_message>
<xml_diff>
--- a/jlsc-15/jlsc_coverletter.docx
+++ b/jlsc-15/jlsc_coverletter.docx
@@ -8,19 +8,11 @@
           <w:rFonts w:ascii="Times New Roman" w:hAnsi="Times New Roman"/>
         </w:rPr>
       </w:pPr>
-      <w:proofErr w:type="spellStart"/>
-      <w:r>
-        <w:rPr>
-          <w:rFonts w:ascii="Times New Roman" w:hAnsi="Times New Roman"/>
-        </w:rPr>
-        <w:t>Databrary</w:t>
-      </w:r>
-      <w:proofErr w:type="spellEnd"/>
-      <w:r>
-        <w:rPr>
-          <w:rFonts w:ascii="Times New Roman" w:hAnsi="Times New Roman"/>
-        </w:rPr>
-        <w:t xml:space="preserve"> Project</w:t>
+      <w:r>
+        <w:rPr>
+          <w:rFonts w:ascii="Times New Roman" w:hAnsi="Times New Roman"/>
+        </w:rPr>
+        <w:t>Databrary Project</w:t>
       </w:r>
     </w:p>
     <w:p>
@@ -159,139 +151,39 @@
         <w:rPr>
           <w:rFonts w:ascii="Times New Roman" w:hAnsi="Times New Roman"/>
         </w:rPr>
-        <w:t xml:space="preserve">This paper discusses our experience to date with building and operating the </w:t>
-      </w:r>
-      <w:proofErr w:type="spellStart"/>
-      <w:r>
-        <w:rPr>
-          <w:rFonts w:ascii="Times New Roman" w:hAnsi="Times New Roman"/>
-        </w:rPr>
-        <w:t>Databrary</w:t>
-      </w:r>
-      <w:proofErr w:type="spellEnd"/>
-      <w:r>
-        <w:rPr>
-          <w:rFonts w:ascii="Times New Roman" w:hAnsi="Times New Roman"/>
-        </w:rPr>
-        <w:t xml:space="preserve"> research data repository, which is a platform for researchers in the developmental and learning sciences to organize, store, and share their research data with other researchers. In it, we explore the ways in which </w:t>
-      </w:r>
-      <w:proofErr w:type="spellStart"/>
-      <w:r>
-        <w:rPr>
-          <w:rFonts w:ascii="Times New Roman" w:hAnsi="Times New Roman"/>
-        </w:rPr>
-        <w:t>Databrary</w:t>
-      </w:r>
-      <w:proofErr w:type="spellEnd"/>
-      <w:r>
-        <w:rPr>
-          <w:rFonts w:ascii="Times New Roman" w:hAnsi="Times New Roman"/>
-        </w:rPr>
-        <w:t xml:space="preserve"> provides a unique model for how embedded librarians and information professionals might improve the work of researchers while also greatly reducing the barriers to </w:t>
-      </w:r>
-      <w:proofErr w:type="gramStart"/>
-      <w:r>
-        <w:rPr>
-          <w:rFonts w:ascii="Times New Roman" w:hAnsi="Times New Roman"/>
-        </w:rPr>
-        <w:t>sharing</w:t>
-      </w:r>
-      <w:proofErr w:type="gramEnd"/>
-      <w:r>
-        <w:rPr>
-          <w:rFonts w:ascii="Times New Roman" w:hAnsi="Times New Roman"/>
-        </w:rPr>
-        <w:t xml:space="preserve"> large, video-based datasets within a specific academic domain. We additionally provide details on our institutional collaboration with NYU Libraries and other administrative entities on campus. As such, this paper should be of broad interest to your readership including librarians and library administrators grappling with the challenge of developing and managing shared research data repositories on campus. </w:t>
-      </w:r>
-    </w:p>
-    <w:p>
-      <w:pPr>
-        <w:rPr>
-          <w:rFonts w:ascii="Times New Roman" w:hAnsi="Times New Roman"/>
-        </w:rPr>
-      </w:pPr>
-    </w:p>
-    <w:p>
-      <w:pPr>
-        <w:rPr>
-          <w:rFonts w:ascii="Times New Roman" w:hAnsi="Times New Roman"/>
-        </w:rPr>
-      </w:pPr>
-      <w:r>
-        <w:rPr>
-          <w:rFonts w:ascii="Times New Roman" w:hAnsi="Times New Roman"/>
-        </w:rPr>
-        <w:t xml:space="preserve">Co-authors of this paper are Rick Gilmore, Associate Director of </w:t>
-      </w:r>
-      <w:proofErr w:type="spellStart"/>
-      <w:r>
-        <w:rPr>
-          <w:rFonts w:ascii="Times New Roman" w:hAnsi="Times New Roman"/>
-        </w:rPr>
-        <w:t>Databrary</w:t>
-      </w:r>
-      <w:proofErr w:type="spellEnd"/>
-      <w:r>
-        <w:rPr>
-          <w:rFonts w:ascii="Times New Roman" w:hAnsi="Times New Roman"/>
-        </w:rPr>
-        <w:t xml:space="preserve">, David </w:t>
-      </w:r>
-      <w:proofErr w:type="spellStart"/>
-      <w:r>
-        <w:rPr>
-          <w:rFonts w:ascii="Times New Roman" w:hAnsi="Times New Roman"/>
-        </w:rPr>
-        <w:t>Milman</w:t>
-      </w:r>
-      <w:proofErr w:type="spellEnd"/>
-      <w:r>
-        <w:rPr>
-          <w:rFonts w:ascii="Times New Roman" w:hAnsi="Times New Roman"/>
-        </w:rPr>
-        <w:t xml:space="preserve">, </w:t>
-      </w:r>
-      <w:proofErr w:type="spellStart"/>
-      <w:r>
-        <w:rPr>
-          <w:rFonts w:ascii="Times New Roman" w:hAnsi="Times New Roman"/>
-        </w:rPr>
-        <w:t>Databrary</w:t>
-      </w:r>
-      <w:proofErr w:type="spellEnd"/>
-      <w:r>
-        <w:rPr>
-          <w:rFonts w:ascii="Times New Roman" w:hAnsi="Times New Roman"/>
-        </w:rPr>
-        <w:t xml:space="preserve"> Co-Investigator, and Lisa </w:t>
-      </w:r>
-      <w:proofErr w:type="spellStart"/>
-      <w:r>
-        <w:rPr>
-          <w:rFonts w:ascii="Times New Roman" w:hAnsi="Times New Roman"/>
-        </w:rPr>
-        <w:t>Steiger</w:t>
-      </w:r>
-      <w:proofErr w:type="spellEnd"/>
-      <w:r>
-        <w:rPr>
-          <w:rFonts w:ascii="Times New Roman" w:hAnsi="Times New Roman"/>
-        </w:rPr>
-        <w:t xml:space="preserve">, </w:t>
-      </w:r>
-      <w:proofErr w:type="spellStart"/>
-      <w:r>
-        <w:rPr>
-          <w:rFonts w:ascii="Times New Roman" w:hAnsi="Times New Roman"/>
-        </w:rPr>
-        <w:t>Databrary</w:t>
-      </w:r>
-      <w:proofErr w:type="spellEnd"/>
-      <w:r>
-        <w:rPr>
-          <w:rFonts w:ascii="Times New Roman" w:hAnsi="Times New Roman"/>
-        </w:rPr>
-        <w:t xml:space="preserve"> Community Liaison and Project Manager. </w:t>
+        <w:t xml:space="preserve">This paper discusses our experience to date with building and operating the Databrary research data repository, which is a platform for researchers in the developmental and learning sciences to organize, store, and share their research data with other researchers. In it, we explore the ways in which Databrary provides a unique model for how embedded librarians and information professionals might improve the work of researchers while also greatly reducing the barriers to sharing large, video-based datasets within a specific academic domain. We additionally provide details on our institutional collaboration with NYU Libraries and other administrative entities on campus. As such, this paper should be of broad interest to your readership including librarians and library administrators grappling with the challenge of developing and managing shared research data repositories on campus. </w:t>
+      </w:r>
+    </w:p>
+    <w:p>
+      <w:pPr>
+        <w:rPr>
+          <w:rFonts w:ascii="Times New Roman" w:hAnsi="Times New Roman"/>
+        </w:rPr>
+      </w:pPr>
+    </w:p>
+    <w:p>
+      <w:pPr>
+        <w:rPr>
+          <w:rFonts w:ascii="Times New Roman" w:hAnsi="Times New Roman"/>
+        </w:rPr>
+      </w:pPr>
+      <w:r>
+        <w:rPr>
+          <w:rFonts w:ascii="Times New Roman" w:hAnsi="Times New Roman"/>
+        </w:rPr>
+        <w:t>Co-authors of this paper are Rick Gilmore, Associate Director of Databrary, David Mil</w:t>
+      </w:r>
+      <w:r>
+        <w:rPr>
+          <w:rFonts w:ascii="Times New Roman" w:hAnsi="Times New Roman"/>
+        </w:rPr>
+        <w:t>l</w:t>
+      </w:r>
+      <w:r>
+        <w:rPr>
+          <w:rFonts w:ascii="Times New Roman" w:hAnsi="Times New Roman"/>
+        </w:rPr>
+        <w:t xml:space="preserve">man, Databrary Co-Investigator, and Lisa Steiger, Databrary Community Liaison and Project Manager. </w:t>
       </w:r>
     </w:p>
     <w:p>
@@ -347,19 +239,11 @@
           <w:rFonts w:ascii="Times New Roman" w:hAnsi="Times New Roman"/>
         </w:rPr>
       </w:pPr>
-      <w:proofErr w:type="spellStart"/>
-      <w:r>
-        <w:rPr>
-          <w:rFonts w:ascii="Times New Roman" w:hAnsi="Times New Roman"/>
-        </w:rPr>
-        <w:t>Databrary</w:t>
-      </w:r>
-      <w:proofErr w:type="spellEnd"/>
-      <w:r>
-        <w:rPr>
-          <w:rFonts w:ascii="Times New Roman" w:hAnsi="Times New Roman"/>
-        </w:rPr>
-        <w:t xml:space="preserve"> Information Engineer</w:t>
+      <w:r>
+        <w:rPr>
+          <w:rFonts w:ascii="Times New Roman" w:hAnsi="Times New Roman"/>
+        </w:rPr>
+        <w:t>Databrary Information Engineer</w:t>
       </w:r>
     </w:p>
     <w:sectPr>

</xml_diff>

<commit_message>
update coverletter for submission
</commit_message>
<xml_diff>
--- a/jlsc-15/jlsc_coverletter.docx
+++ b/jlsc-15/jlsc_coverletter.docx
@@ -1,24 +1,22 @@
 
 <file path=word/document.xml><?xml version="1.0" encoding="utf-8"?>
-<w:document xmlns:o="urn:schemas-microsoft-com:office:office" xmlns:r="http://schemas.openxmlformats.org/officeDocument/2006/relationships" xmlns:v="urn:schemas-microsoft-com:vml" xmlns:w="http://schemas.openxmlformats.org/wordprocessingml/2006/main" xmlns:w10="urn:schemas-microsoft-com:office:word" xmlns:wp="http://schemas.openxmlformats.org/drawingml/2006/wordprocessingDrawing" xmlns:wps="http://schemas.microsoft.com/office/word/2010/wordprocessingShape" xmlns:wpg="http://schemas.microsoft.com/office/word/2010/wordprocessingGroup" xmlns:mc="http://schemas.openxmlformats.org/markup-compatibility/2006" xmlns:wp14="http://schemas.microsoft.com/office/word/2010/wordprocessingDrawing" xmlns:w14="http://schemas.microsoft.com/office/word/2010/wordml" mc:Ignorable="w14 wp14">
+<w:document xmlns:mo="http://schemas.microsoft.com/office/mac/office/2008/main" xmlns:ve="http://schemas.openxmlformats.org/markup-compatibility/2006" xmlns:mv="urn:schemas-microsoft-com:mac:vml" xmlns:o="urn:schemas-microsoft-com:office:office" xmlns:r="http://schemas.openxmlformats.org/officeDocument/2006/relationships" xmlns:m="http://schemas.openxmlformats.org/officeDocument/2006/math" xmlns:v="urn:schemas-microsoft-com:vml" xmlns:wp="http://schemas.openxmlformats.org/drawingml/2006/wordprocessingDrawing" xmlns:w10="urn:schemas-microsoft-com:office:word" xmlns:w="http://schemas.openxmlformats.org/wordprocessingml/2006/main" xmlns:wne="http://schemas.microsoft.com/office/word/2006/wordml">
   <w:body>
     <w:p>
-      <w:pPr>
-        <w:pStyle w:val="Normal"/>
-        <w:rPr/>
-      </w:pPr>
-      <w:r>
-        <w:rPr>
-          <w:rFonts w:ascii="Times New Roman" w:hAnsi="Times New Roman"/>
-        </w:rPr>
-        <w:t>Databrary Project</w:t>
-      </w:r>
-    </w:p>
-    <w:p>
-      <w:pPr>
-        <w:pStyle w:val="Normal"/>
-        <w:rPr/>
-      </w:pPr>
+      <w:r>
+        <w:rPr>
+          <w:rFonts w:ascii="Times New Roman" w:hAnsi="Times New Roman"/>
+        </w:rPr>
+        <w:t>Databrary</w:t>
+      </w:r>
+      <w:r>
+        <w:rPr>
+          <w:rFonts w:ascii="Times New Roman" w:hAnsi="Times New Roman"/>
+        </w:rPr>
+        <w:t xml:space="preserve"> Project</w:t>
+      </w:r>
+    </w:p>
+    <w:p>
       <w:r>
         <w:rPr>
           <w:rFonts w:ascii="Times New Roman" w:hAnsi="Times New Roman"/>
@@ -27,10 +25,6 @@
       </w:r>
     </w:p>
     <w:p>
-      <w:pPr>
-        <w:pStyle w:val="Normal"/>
-        <w:rPr/>
-      </w:pPr>
       <w:r>
         <w:rPr>
           <w:rFonts w:ascii="Times New Roman" w:hAnsi="Times New Roman"/>
@@ -39,10 +33,6 @@
       </w:r>
     </w:p>
     <w:p>
-      <w:pPr>
-        <w:pStyle w:val="Normal"/>
-        <w:rPr/>
-      </w:pPr>
       <w:r>
         <w:rPr>
           <w:rFonts w:ascii="Times New Roman" w:hAnsi="Times New Roman"/>
@@ -52,22 +42,12 @@
     </w:p>
     <w:p>
       <w:pPr>
-        <w:pStyle w:val="Normal"/>
-        <w:rPr>
-          <w:rFonts w:ascii="Times New Roman" w:hAnsi="Times New Roman"/>
-        </w:rPr>
-      </w:pPr>
-      <w:r>
-        <w:rPr>
-          <w:rFonts w:ascii="Times New Roman" w:hAnsi="Times New Roman"/>
-        </w:rPr>
-      </w:r>
-    </w:p>
-    <w:p>
-      <w:pPr>
-        <w:pStyle w:val="Normal"/>
-        <w:rPr/>
-      </w:pPr>
+        <w:rPr>
+          <w:rFonts w:ascii="Times New Roman" w:hAnsi="Times New Roman"/>
+        </w:rPr>
+      </w:pPr>
+    </w:p>
+    <w:p>
       <w:r>
         <w:rPr>
           <w:rFonts w:ascii="Times New Roman" w:hAnsi="Times New Roman"/>
@@ -76,10 +56,6 @@
       </w:r>
     </w:p>
     <w:p>
-      <w:pPr>
-        <w:pStyle w:val="Normal"/>
-        <w:rPr/>
-      </w:pPr>
       <w:bookmarkStart w:id="0" w:name="__DdeLink__15_1371905368"/>
       <w:bookmarkEnd w:id="0"/>
       <w:r>
@@ -91,22 +67,12 @@
     </w:p>
     <w:p>
       <w:pPr>
-        <w:pStyle w:val="Normal"/>
-        <w:rPr>
-          <w:rFonts w:ascii="Times New Roman" w:hAnsi="Times New Roman"/>
-        </w:rPr>
-      </w:pPr>
-      <w:r>
-        <w:rPr>
-          <w:rFonts w:ascii="Times New Roman" w:hAnsi="Times New Roman"/>
-        </w:rPr>
-      </w:r>
-    </w:p>
-    <w:p>
-      <w:pPr>
-        <w:pStyle w:val="Normal"/>
-        <w:rPr/>
-      </w:pPr>
+        <w:rPr>
+          <w:rFonts w:ascii="Times New Roman" w:hAnsi="Times New Roman"/>
+        </w:rPr>
+      </w:pPr>
+    </w:p>
+    <w:p>
       <w:r>
         <w:rPr>
           <w:rFonts w:ascii="Times New Roman" w:hAnsi="Times New Roman"/>
@@ -116,108 +82,70 @@
     </w:p>
     <w:p>
       <w:pPr>
-        <w:pStyle w:val="Normal"/>
-        <w:rPr>
-          <w:rFonts w:ascii="Times New Roman" w:hAnsi="Times New Roman"/>
-        </w:rPr>
-      </w:pPr>
-      <w:r>
-        <w:rPr>
-          <w:rFonts w:ascii="Times New Roman" w:hAnsi="Times New Roman"/>
-        </w:rPr>
-      </w:r>
-    </w:p>
-    <w:p>
-      <w:pPr>
-        <w:pStyle w:val="Normal"/>
-        <w:rPr/>
-      </w:pPr>
-      <w:r>
-        <w:rPr>
-          <w:rFonts w:ascii="Times New Roman" w:hAnsi="Times New Roman"/>
-        </w:rPr>
-        <w:t xml:space="preserve">Included in this submission, please find a </w:t>
-      </w:r>
-      <w:r>
-        <w:rPr>
-          <w:rFonts w:ascii="Times New Roman" w:hAnsi="Times New Roman"/>
-        </w:rPr>
-        <w:t>revised and formatted</w:t>
-      </w:r>
-      <w:r>
-        <w:rPr>
-          <w:rFonts w:ascii="Times New Roman" w:hAnsi="Times New Roman"/>
-        </w:rPr>
-        <w:t xml:space="preserve"> manuscript entitled: "Researcher-library collaborations: Data repositories as a service for researchers", </w:t>
-      </w:r>
-      <w:r>
-        <w:rPr>
-          <w:rFonts w:ascii="Times New Roman" w:hAnsi="Times New Roman"/>
-        </w:rPr>
-        <w:t>which we have edited as per your suggestions in your acceptance email</w:t>
-      </w:r>
-      <w:r>
-        <w:rPr>
-          <w:rFonts w:ascii="Times New Roman" w:hAnsi="Times New Roman"/>
-        </w:rPr>
-        <w:t xml:space="preserve">. </w:t>
-      </w:r>
-      <w:r>
-        <w:rPr>
-          <w:rFonts w:ascii="Times New Roman" w:hAnsi="Times New Roman"/>
-        </w:rPr>
-        <w:t>The changes are as follows:</w:t>
-      </w:r>
-    </w:p>
-    <w:p>
-      <w:pPr>
-        <w:pStyle w:val="Normal"/>
-        <w:rPr>
-          <w:rFonts w:ascii="Times New Roman" w:hAnsi="Times New Roman"/>
-        </w:rPr>
-      </w:pPr>
-      <w:r>
-        <w:rPr>
-          <w:rFonts w:ascii="Times New Roman" w:hAnsi="Times New Roman"/>
-        </w:rPr>
-      </w:r>
-    </w:p>
-    <w:p>
-      <w:pPr>
-        <w:pStyle w:val="Normal"/>
+        <w:rPr>
+          <w:rFonts w:ascii="Times New Roman" w:hAnsi="Times New Roman"/>
+        </w:rPr>
+      </w:pPr>
+    </w:p>
+    <w:p>
+      <w:r>
+        <w:rPr>
+          <w:rFonts w:ascii="Times New Roman" w:hAnsi="Times New Roman"/>
+        </w:rPr>
+        <w:t>Included in this submission, please find a revised a</w:t>
+      </w:r>
+      <w:r>
+        <w:rPr>
+          <w:rFonts w:ascii="Times New Roman" w:hAnsi="Times New Roman"/>
+        </w:rPr>
+        <w:t xml:space="preserve">nd </w:t>
+      </w:r>
+      <w:r>
+        <w:rPr>
+          <w:rFonts w:ascii="Times New Roman" w:hAnsi="Times New Roman"/>
+        </w:rPr>
+        <w:t xml:space="preserve">fully </w:t>
+      </w:r>
+      <w:r>
+        <w:rPr>
+          <w:rFonts w:ascii="Times New Roman" w:hAnsi="Times New Roman"/>
+        </w:rPr>
+        <w:t>formatted manuscript entitled: "Researcher-library collaborations: Data repositories as a service for researchers", which we have edited as per your suggestions in your acceptance email. The changes are as follows:</w:t>
+      </w:r>
+    </w:p>
+    <w:p>
+      <w:pPr>
+        <w:rPr>
+          <w:rFonts w:ascii="Times New Roman" w:hAnsi="Times New Roman"/>
+        </w:rPr>
+      </w:pPr>
+    </w:p>
+    <w:p>
+      <w:pPr>
         <w:numPr>
           <w:ilvl w:val="0"/>
           <w:numId w:val="1"/>
         </w:numPr>
-        <w:rPr/>
-      </w:pPr>
-      <w:r>
-        <w:rPr>
-          <w:rFonts w:ascii="Times New Roman" w:hAnsi="Times New Roman"/>
-        </w:rPr>
-        <w:t>We updated the wording in the literature review to flow more naturally and have removed the sentence</w:t>
-      </w:r>
-      <w:r>
-        <w:rPr>
-          <w:rFonts w:ascii="Times New Roman" w:hAnsi="Times New Roman"/>
-        </w:rPr>
-        <w:t xml:space="preserve"> </w:t>
-      </w:r>
-      <w:r>
-        <w:rPr>
-          <w:rFonts w:ascii="Times New Roman" w:hAnsi="Times New Roman"/>
-        </w:rPr>
-        <w:t>"Library staff should learn how to conduct these interviews."</w:t>
-      </w:r>
-    </w:p>
-    <w:p>
-      <w:pPr>
-        <w:pStyle w:val="Normal"/>
+      </w:pPr>
+      <w:r>
+        <w:rPr>
+          <w:rFonts w:ascii="Times New Roman" w:hAnsi="Times New Roman"/>
+        </w:rPr>
+        <w:t>We updated the wording in the literat</w:t>
+      </w:r>
+      <w:r>
+        <w:rPr>
+          <w:rFonts w:ascii="Times New Roman" w:hAnsi="Times New Roman"/>
+        </w:rPr>
+        <w:t>ure review to flow more naturally and have removed the sentence "Library staff should learn how to conduct these interviews."</w:t>
+      </w:r>
+    </w:p>
+    <w:p>
+      <w:pPr>
         <w:numPr>
           <w:ilvl w:val="0"/>
           <w:numId w:val="1"/>
         </w:numPr>
-        <w:rPr/>
       </w:pPr>
       <w:r>
         <w:rPr>
@@ -228,28 +156,30 @@
     </w:p>
     <w:p>
       <w:pPr>
-        <w:pStyle w:val="Normal"/>
         <w:numPr>
           <w:ilvl w:val="0"/>
           <w:numId w:val="1"/>
         </w:numPr>
-        <w:rPr/>
-      </w:pPr>
-      <w:r>
-        <w:rPr>
-          <w:rFonts w:ascii="Times New Roman" w:hAnsi="Times New Roman"/>
-        </w:rPr>
-        <w:t>We updated the language in the summary to Description of Services to be more accurate.</w:t>
-      </w:r>
-    </w:p>
-    <w:p>
-      <w:pPr>
-        <w:pStyle w:val="Normal"/>
+      </w:pPr>
+      <w:r>
+        <w:rPr>
+          <w:rFonts w:ascii="Times New Roman" w:hAnsi="Times New Roman"/>
+        </w:rPr>
+        <w:t>We updated the language in the summary to Descr</w:t>
+      </w:r>
+      <w:r>
+        <w:rPr>
+          <w:rFonts w:ascii="Times New Roman" w:hAnsi="Times New Roman"/>
+        </w:rPr>
+        <w:t>iption of Services to be more accurate.</w:t>
+      </w:r>
+    </w:p>
+    <w:p>
+      <w:pPr>
         <w:numPr>
           <w:ilvl w:val="0"/>
           <w:numId w:val="1"/>
         </w:numPr>
-        <w:rPr/>
       </w:pPr>
       <w:r>
         <w:rPr>
@@ -260,60 +190,106 @@
     </w:p>
     <w:p>
       <w:pPr>
-        <w:pStyle w:val="Normal"/>
         <w:numPr>
           <w:ilvl w:val="0"/>
           <w:numId w:val="1"/>
         </w:numPr>
-        <w:rPr/>
-      </w:pPr>
-      <w:r>
-        <w:rPr>
-          <w:rFonts w:ascii="Times New Roman" w:hAnsi="Times New Roman"/>
-        </w:rPr>
-        <w:t>We reframed and updated the discussion about other repositories not supporting active curation to focus on our reasoning for pursuing and potential avenues for evaluation because, as it is a fairly new approach overall, we don't have sufficient evidence to say why or why not other repositories have not pursued this type of curation.</w:t>
-      </w:r>
-    </w:p>
-    <w:p>
-      <w:pPr>
-        <w:pStyle w:val="Normal"/>
+      </w:pPr>
+      <w:r>
+        <w:rPr>
+          <w:rFonts w:ascii="Times New Roman" w:hAnsi="Times New Roman"/>
+        </w:rPr>
+        <w:t>We reframed and updated the discussion about other repositories not supporting active curation to focus on our reasoning for pursuing</w:t>
+      </w:r>
+      <w:r>
+        <w:rPr>
+          <w:rFonts w:ascii="Times New Roman" w:hAnsi="Times New Roman"/>
+        </w:rPr>
+        <w:t xml:space="preserve"> it</w:t>
+      </w:r>
+      <w:r>
+        <w:rPr>
+          <w:rFonts w:ascii="Times New Roman" w:hAnsi="Times New Roman"/>
+        </w:rPr>
+        <w:t xml:space="preserve"> and potential avenue</w:t>
+      </w:r>
+      <w:r>
+        <w:rPr>
+          <w:rFonts w:ascii="Times New Roman" w:hAnsi="Times New Roman"/>
+        </w:rPr>
+        <w:t>s for evaluation because, as it is a fairly new approach overall, we don't have sufficient evidence to say why or why not other repositories have not pursued this type of curation</w:t>
+      </w:r>
+      <w:r>
+        <w:rPr>
+          <w:rFonts w:ascii="Times New Roman" w:hAnsi="Times New Roman"/>
+        </w:rPr>
+        <w:t>,</w:t>
+      </w:r>
+      <w:r>
+        <w:rPr>
+          <w:rFonts w:ascii="Times New Roman" w:hAnsi="Times New Roman"/>
+        </w:rPr>
+        <w:t xml:space="preserve"> at the moment</w:t>
+      </w:r>
+      <w:r>
+        <w:rPr>
+          <w:rFonts w:ascii="Times New Roman" w:hAnsi="Times New Roman"/>
+        </w:rPr>
+        <w:t>.</w:t>
+      </w:r>
+    </w:p>
+    <w:p>
+      <w:pPr>
         <w:numPr>
           <w:ilvl w:val="0"/>
           <w:numId w:val="1"/>
         </w:numPr>
-        <w:rPr/>
-      </w:pPr>
-      <w:r>
-        <w:rPr>
-          <w:rFonts w:ascii="Times New Roman" w:hAnsi="Times New Roman"/>
-        </w:rPr>
-        <w:t>In addition, we made manuscript-wide edits to improve on the language and overall flow and clarity.</w:t>
-      </w:r>
-    </w:p>
-    <w:p>
-      <w:pPr>
-        <w:pStyle w:val="Normal"/>
+      </w:pPr>
+      <w:r>
+        <w:rPr>
+          <w:rFonts w:ascii="Times New Roman" w:hAnsi="Times New Roman"/>
+        </w:rPr>
+        <w:t>In addition, we made manuscript-wide edits to improve on the language for</w:t>
+      </w:r>
+      <w:r>
+        <w:rPr>
+          <w:rFonts w:ascii="Times New Roman" w:hAnsi="Times New Roman"/>
+        </w:rPr>
+        <w:t xml:space="preserve"> o</w:t>
+      </w:r>
+      <w:r>
+        <w:rPr>
+          <w:rFonts w:ascii="Times New Roman" w:hAnsi="Times New Roman"/>
+        </w:rPr>
+        <w:t>verall flow and clarity.</w:t>
+      </w:r>
+    </w:p>
+    <w:p>
+      <w:pPr>
         <w:numPr>
           <w:ilvl w:val="0"/>
           <w:numId w:val="1"/>
         </w:numPr>
-        <w:rPr/>
-      </w:pPr>
-      <w:r>
-        <w:rPr>
-          <w:rFonts w:ascii="Times New Roman" w:hAnsi="Times New Roman"/>
-        </w:rPr>
-        <w:t>We also revised to abstract to comply with the JLSC suggested format.</w:t>
-      </w:r>
-    </w:p>
-    <w:p>
-      <w:pPr>
-        <w:pStyle w:val="Normal"/>
+      </w:pPr>
+      <w:r>
+        <w:rPr>
+          <w:rFonts w:ascii="Times New Roman" w:hAnsi="Times New Roman"/>
+        </w:rPr>
+        <w:t>We also revised the</w:t>
+      </w:r>
+      <w:r>
+        <w:rPr>
+          <w:rFonts w:ascii="Times New Roman" w:hAnsi="Times New Roman"/>
+        </w:rPr>
+        <w:t xml:space="preserve"> abstract to comply with the JLSC suggested format.</w:t>
+      </w:r>
+    </w:p>
+    <w:p>
+      <w:pPr>
         <w:numPr>
           <w:ilvl w:val="0"/>
           <w:numId w:val="1"/>
         </w:numPr>
-        <w:rPr/>
       </w:pPr>
       <w:r>
         <w:rPr>
@@ -324,51 +300,53 @@
     </w:p>
     <w:p>
       <w:pPr>
-        <w:pStyle w:val="Normal"/>
-        <w:rPr>
-          <w:rFonts w:ascii="Times New Roman" w:hAnsi="Times New Roman"/>
-        </w:rPr>
-      </w:pPr>
-      <w:r>
-        <w:rPr/>
-      </w:r>
-    </w:p>
-    <w:p>
-      <w:pPr>
-        <w:pStyle w:val="Normal"/>
-        <w:rPr/>
-      </w:pPr>
-      <w:r>
-        <w:rPr>
-          <w:rFonts w:ascii="Times New Roman" w:hAnsi="Times New Roman"/>
-        </w:rPr>
-        <w:t xml:space="preserve">We are very pleased that you have accepted our paper for inclusion in your upcoming issue of the </w:t>
-      </w:r>
-      <w:r>
-        <w:rPr>
-          <w:rFonts w:ascii="Times New Roman" w:hAnsi="Times New Roman"/>
-        </w:rPr>
-        <w:t>Journal of Librarianship and Scholarly Communication and we are certainly looking forward to it.</w:t>
-      </w:r>
-    </w:p>
-    <w:p>
-      <w:pPr>
-        <w:pStyle w:val="Normal"/>
-        <w:rPr>
-          <w:rFonts w:ascii="Times New Roman" w:hAnsi="Times New Roman"/>
-        </w:rPr>
-      </w:pPr>
-      <w:r>
-        <w:rPr>
-          <w:rFonts w:ascii="Times New Roman" w:hAnsi="Times New Roman"/>
-        </w:rPr>
-      </w:r>
-    </w:p>
-    <w:p>
-      <w:pPr>
-        <w:pStyle w:val="Normal"/>
-        <w:rPr/>
-      </w:pPr>
+        <w:numPr>
+          <w:ilvl w:val="0"/>
+          <w:numId w:val="1"/>
+        </w:numPr>
+      </w:pPr>
+      <w:r>
+        <w:rPr>
+          <w:rFonts w:ascii="Times New Roman" w:hAnsi="Times New Roman"/>
+        </w:rPr>
+        <w:t>Finally, we added three additional references to support ex</w:t>
+      </w:r>
+      <w:r>
+        <w:rPr>
+          <w:rFonts w:ascii="Times New Roman" w:hAnsi="Times New Roman"/>
+        </w:rPr>
+        <w:t>isting assertions</w:t>
+      </w:r>
+      <w:r>
+        <w:rPr>
+          <w:rFonts w:ascii="Times New Roman" w:hAnsi="Times New Roman"/>
+        </w:rPr>
+        <w:t>: Borgman, 2015; Giarlo, 2013; and Ogburn, 2010</w:t>
+      </w:r>
+    </w:p>
+    <w:p>
+      <w:pPr>
+        <w:rPr>
+          <w:rFonts w:ascii="Times New Roman" w:hAnsi="Times New Roman"/>
+        </w:rPr>
+      </w:pPr>
+    </w:p>
+    <w:p>
+      <w:r>
+        <w:rPr>
+          <w:rFonts w:ascii="Times New Roman" w:hAnsi="Times New Roman"/>
+        </w:rPr>
+        <w:t>We are very pleased that you have accepted our paper for inclusion in your upcoming issue of the Journal of Librarianship and Scholarly Communication and we are certainly looking forward to it.</w:t>
+      </w:r>
+    </w:p>
+    <w:p>
+      <w:pPr>
+        <w:rPr>
+          <w:rFonts w:ascii="Times New Roman" w:hAnsi="Times New Roman"/>
+        </w:rPr>
+      </w:pPr>
+    </w:p>
+    <w:p>
       <w:r>
         <w:rPr>
           <w:rFonts w:ascii="Times New Roman" w:hAnsi="Times New Roman"/>
@@ -378,20 +356,12 @@
     </w:p>
     <w:p>
       <w:pPr>
-        <w:pStyle w:val="Normal"/>
-        <w:rPr>
-          <w:rFonts w:ascii="Times New Roman" w:hAnsi="Times New Roman"/>
-        </w:rPr>
-      </w:pPr>
-      <w:r>
-        <w:rPr/>
-      </w:r>
-    </w:p>
-    <w:p>
-      <w:pPr>
-        <w:pStyle w:val="Normal"/>
-        <w:rPr/>
-      </w:pPr>
+        <w:rPr>
+          <w:rFonts w:ascii="Times New Roman" w:hAnsi="Times New Roman"/>
+        </w:rPr>
+      </w:pPr>
+    </w:p>
+    <w:p>
       <w:r>
         <w:rPr>
           <w:rFonts w:ascii="Times New Roman" w:hAnsi="Times New Roman"/>
@@ -400,33 +370,35 @@
       </w:r>
     </w:p>
     <w:p>
-      <w:pPr>
-        <w:pStyle w:val="Normal"/>
-        <w:rPr/>
-      </w:pPr>
-      <w:r>
-        <w:rPr>
-          <w:rFonts w:ascii="Times New Roman" w:hAnsi="Times New Roman"/>
-        </w:rPr>
-        <w:t>Databrary Information Engineer</w:t>
+      <w:r>
+        <w:rPr>
+          <w:rFonts w:ascii="Times New Roman" w:hAnsi="Times New Roman"/>
+        </w:rPr>
+        <w:t>Databrary Information Engin</w:t>
+      </w:r>
+      <w:r>
+        <w:rPr>
+          <w:rFonts w:ascii="Times New Roman" w:hAnsi="Times New Roman"/>
+        </w:rPr>
+        <w:t>eer</w:t>
       </w:r>
     </w:p>
     <w:sectPr>
-      <w:type w:val="nextPage"/>
       <w:pgSz w:w="12240" w:h="15840"/>
-      <w:pgMar w:left="1440" w:right="1440" w:header="0" w:top="1440" w:footer="0" w:bottom="1440" w:gutter="0"/>
-      <w:pgNumType w:fmt="decimal"/>
-      <w:formProt w:val="false"/>
-      <w:textDirection w:val="lrTb"/>
-      <w:docGrid w:type="default" w:linePitch="240" w:charSpace="4294961151"/>
+      <w:pgMar w:top="1440" w:right="1440" w:bottom="1440" w:left="1440" w:header="0" w:footer="0" w:gutter="0"/>
+      <w:formProt w:val="0"/>
+      <w:docGrid w:linePitch="240" w:charSpace="-6145"/>
     </w:sectPr>
   </w:body>
 </w:document>
 </file>
 
 <file path=word/numbering.xml><?xml version="1.0" encoding="utf-8"?>
-<w:numbering xmlns:w="http://schemas.openxmlformats.org/wordprocessingml/2006/main" xmlns:o="urn:schemas-microsoft-com:office:office" xmlns:r="http://schemas.openxmlformats.org/officeDocument/2006/relationships" xmlns:v="urn:schemas-microsoft-com:vml">
-  <w:abstractNum w:abstractNumId="1">
+<w:numbering xmlns:mo="http://schemas.microsoft.com/office/mac/office/2008/main" xmlns:ve="http://schemas.openxmlformats.org/markup-compatibility/2006" xmlns:mv="urn:schemas-microsoft-com:mac:vml" xmlns:o="urn:schemas-microsoft-com:office:office" xmlns:r="http://schemas.openxmlformats.org/officeDocument/2006/relationships" xmlns:m="http://schemas.openxmlformats.org/officeDocument/2006/math" xmlns:v="urn:schemas-microsoft-com:vml" xmlns:wp="http://schemas.openxmlformats.org/drawingml/2006/wordprocessingDrawing" xmlns:w10="urn:schemas-microsoft-com:office:word" xmlns:w="http://schemas.openxmlformats.org/wordprocessingml/2006/main" xmlns:wne="http://schemas.microsoft.com/office/word/2006/wordml">
+  <w:abstractNum w:abstractNumId="0">
+    <w:nsid w:val="0E0F7F7B"/>
+    <w:multiLevelType w:val="multilevel"/>
+    <w:tmpl w:val="F44CA404"/>
     <w:lvl w:ilvl="0">
       <w:start w:val="1"/>
       <w:numFmt w:val="bullet"/>
@@ -563,7 +535,10 @@
       </w:rPr>
     </w:lvl>
   </w:abstractNum>
-  <w:abstractNum w:abstractNumId="2">
+  <w:abstractNum w:abstractNumId="1">
+    <w:nsid w:val="5D1E04B3"/>
+    <w:multiLevelType w:val="multilevel"/>
+    <w:tmpl w:val="D1AE9CA6"/>
     <w:lvl w:ilvl="0">
       <w:start w:val="1"/>
       <w:numFmt w:val="decimal"/>
@@ -683,32 +658,30 @@
     </w:lvl>
   </w:abstractNum>
   <w:num w:numId="1">
-    <w:abstractNumId w:val="1"/>
+    <w:abstractNumId w:val="0"/>
   </w:num>
   <w:num w:numId="2">
-    <w:abstractNumId w:val="2"/>
+    <w:abstractNumId w:val="1"/>
   </w:num>
 </w:numbering>
 </file>
 
 <file path=word/styles.xml><?xml version="1.0" encoding="utf-8"?>
-<w:styles xmlns:w="http://schemas.openxmlformats.org/wordprocessingml/2006/main" xmlns:w14="http://schemas.microsoft.com/office/word/2010/wordml" xmlns:mc="http://schemas.openxmlformats.org/markup-compatibility/2006" mc:Ignorable="w14">
+<w:styles xmlns:r="http://schemas.openxmlformats.org/officeDocument/2006/relationships" xmlns:w="http://schemas.openxmlformats.org/wordprocessingml/2006/main">
   <w:docDefaults>
     <w:rPrDefault>
       <w:rPr>
-        <w:rFonts w:ascii="Cambria" w:hAnsi="Cambria" w:eastAsia="Cambria" w:cs="" w:asciiTheme="minorHAnsi" w:cstheme="minorBidi" w:eastAsiaTheme="minorHAnsi" w:hAnsiTheme="minorHAnsi"/>
+        <w:rFonts w:asciiTheme="minorHAnsi" w:eastAsiaTheme="minorHAnsi" w:hAnsiTheme="minorHAnsi" w:cstheme="minorBidi"/>
         <w:sz w:val="24"/>
         <w:szCs w:val="24"/>
         <w:lang w:val="en-US" w:eastAsia="en-US" w:bidi="ar-SA"/>
       </w:rPr>
     </w:rPrDefault>
-    <w:pPrDefault>
-      <w:pPr/>
-    </w:pPrDefault>
+    <w:pPrDefault/>
   </w:docDefaults>
   <w:latentStyles w:defLockedState="0" w:defUIPriority="99" w:defSemiHidden="1" w:defUnhideWhenUsed="1" w:defQFormat="0" w:count="276">
-    <w:lsdException w:name="Normal" w:uiPriority="0" w:semiHidden="0" w:unhideWhenUsed="0" w:qFormat="1"/>
-    <w:lsdException w:name="heading 1" w:uiPriority="9" w:semiHidden="0" w:unhideWhenUsed="0" w:qFormat="1"/>
+    <w:lsdException w:name="Normal" w:semiHidden="0" w:uiPriority="0" w:unhideWhenUsed="0" w:qFormat="1"/>
+    <w:lsdException w:name="heading 1" w:semiHidden="0" w:uiPriority="9" w:unhideWhenUsed="0" w:qFormat="1"/>
     <w:lsdException w:name="heading 2" w:uiPriority="9" w:qFormat="1"/>
     <w:lsdException w:name="heading 3" w:uiPriority="9" w:qFormat="1"/>
     <w:lsdException w:name="heading 4" w:uiPriority="9" w:qFormat="1"/>
@@ -727,211 +700,134 @@
     <w:lsdException w:name="toc 8" w:uiPriority="39"/>
     <w:lsdException w:name="toc 9" w:uiPriority="39"/>
     <w:lsdException w:name="caption" w:uiPriority="35" w:qFormat="1"/>
-    <w:lsdException w:name="Title" w:uiPriority="10" w:semiHidden="0" w:unhideWhenUsed="0" w:qFormat="1"/>
+    <w:lsdException w:name="Title" w:semiHidden="0" w:uiPriority="10" w:unhideWhenUsed="0" w:qFormat="1"/>
     <w:lsdException w:name="Default Paragraph Font" w:uiPriority="1"/>
-    <w:lsdException w:name="Subtitle" w:uiPriority="11" w:semiHidden="0" w:unhideWhenUsed="0" w:qFormat="1"/>
-    <w:lsdException w:name="Strong" w:uiPriority="22" w:semiHidden="0" w:unhideWhenUsed="0" w:qFormat="1"/>
-    <w:lsdException w:name="Emphasis" w:uiPriority="20" w:semiHidden="0" w:unhideWhenUsed="0" w:qFormat="1"/>
-    <w:lsdException w:name="Table Grid" w:uiPriority="59" w:semiHidden="0" w:unhideWhenUsed="0"/>
+    <w:lsdException w:name="Subtitle" w:semiHidden="0" w:uiPriority="11" w:unhideWhenUsed="0" w:qFormat="1"/>
+    <w:lsdException w:name="Strong" w:semiHidden="0" w:uiPriority="22" w:unhideWhenUsed="0" w:qFormat="1"/>
+    <w:lsdException w:name="Emphasis" w:semiHidden="0" w:uiPriority="20" w:unhideWhenUsed="0" w:qFormat="1"/>
+    <w:lsdException w:name="Table Grid" w:semiHidden="0" w:uiPriority="59" w:unhideWhenUsed="0"/>
     <w:lsdException w:name="Placeholder Text" w:unhideWhenUsed="0"/>
     <w:lsdException w:name="No Spacing" w:uiPriority="1" w:unhideWhenUsed="0" w:qFormat="1"/>
-    <w:lsdException w:name="Light Shading" w:uiPriority="60" w:semiHidden="0" w:unhideWhenUsed="0"/>
-    <w:lsdException w:name="Light List" w:uiPriority="61" w:semiHidden="0" w:unhideWhenUsed="0"/>
-    <w:lsdException w:name="Light Grid" w:uiPriority="62" w:semiHidden="0" w:unhideWhenUsed="0"/>
-    <w:lsdException w:name="Medium Shading 1" w:uiPriority="63" w:semiHidden="0" w:unhideWhenUsed="0"/>
-    <w:lsdException w:name="Medium Shading 2" w:uiPriority="64" w:semiHidden="0" w:unhideWhenUsed="0"/>
-    <w:lsdException w:name="Medium List 1" w:uiPriority="65" w:semiHidden="0" w:unhideWhenUsed="0"/>
-    <w:lsdException w:name="Medium List 2" w:uiPriority="66" w:semiHidden="0" w:unhideWhenUsed="0"/>
-    <w:lsdException w:name="Medium Grid 1" w:uiPriority="67" w:semiHidden="0" w:unhideWhenUsed="0"/>
-    <w:lsdException w:name="Medium Grid 2" w:uiPriority="68" w:semiHidden="0" w:unhideWhenUsed="0"/>
-    <w:lsdException w:name="Medium Grid 3" w:uiPriority="69" w:semiHidden="0" w:unhideWhenUsed="0"/>
-    <w:lsdException w:name="Dark List" w:uiPriority="70" w:semiHidden="0" w:unhideWhenUsed="0"/>
-    <w:lsdException w:name="Colorful Shading" w:uiPriority="71" w:semiHidden="0" w:unhideWhenUsed="0"/>
-    <w:lsdException w:name="Colorful List" w:uiPriority="72" w:semiHidden="0" w:unhideWhenUsed="0"/>
-    <w:lsdException w:name="Colorful Grid" w:uiPriority="73" w:semiHidden="0" w:unhideWhenUsed="0"/>
-    <w:lsdException w:name="Light Shading Accent 1" w:uiPriority="60" w:semiHidden="0" w:unhideWhenUsed="0"/>
-    <w:lsdException w:name="Light List Accent 1" w:uiPriority="61" w:semiHidden="0" w:unhideWhenUsed="0"/>
-    <w:lsdException w:name="Light Grid Accent 1" w:uiPriority="62" w:semiHidden="0" w:unhideWhenUsed="0"/>
-    <w:lsdException w:name="Medium Shading 1 Accent 1" w:uiPriority="63" w:semiHidden="0" w:unhideWhenUsed="0"/>
-    <w:lsdException w:name="Medium Shading 2 Accent 1" w:uiPriority="64" w:semiHidden="0" w:unhideWhenUsed="0"/>
-    <w:lsdException w:name="Medium List 1 Accent 1" w:uiPriority="65" w:semiHidden="0" w:unhideWhenUsed="0"/>
+    <w:lsdException w:name="Light Shading" w:semiHidden="0" w:uiPriority="60" w:unhideWhenUsed="0"/>
+    <w:lsdException w:name="Light List" w:semiHidden="0" w:uiPriority="61" w:unhideWhenUsed="0"/>
+    <w:lsdException w:name="Light Grid" w:semiHidden="0" w:uiPriority="62" w:unhideWhenUsed="0"/>
+    <w:lsdException w:name="Medium Shading 1" w:semiHidden="0" w:uiPriority="63" w:unhideWhenUsed="0"/>
+    <w:lsdException w:name="Medium Shading 2" w:semiHidden="0" w:uiPriority="64" w:unhideWhenUsed="0"/>
+    <w:lsdException w:name="Medium List 1" w:semiHidden="0" w:uiPriority="65" w:unhideWhenUsed="0"/>
+    <w:lsdException w:name="Medium List 2" w:semiHidden="0" w:uiPriority="66" w:unhideWhenUsed="0"/>
+    <w:lsdException w:name="Medium Grid 1" w:semiHidden="0" w:uiPriority="67" w:unhideWhenUsed="0"/>
+    <w:lsdException w:name="Medium Grid 2" w:semiHidden="0" w:uiPriority="68" w:unhideWhenUsed="0"/>
+    <w:lsdException w:name="Medium Grid 3" w:semiHidden="0" w:uiPriority="69" w:unhideWhenUsed="0"/>
+    <w:lsdException w:name="Dark List" w:semiHidden="0" w:uiPriority="70" w:unhideWhenUsed="0"/>
+    <w:lsdException w:name="Colorful Shading" w:semiHidden="0" w:uiPriority="71" w:unhideWhenUsed="0"/>
+    <w:lsdException w:name="Colorful List" w:semiHidden="0" w:uiPriority="72" w:unhideWhenUsed="0"/>
+    <w:lsdException w:name="Colorful Grid" w:semiHidden="0" w:uiPriority="73" w:unhideWhenUsed="0"/>
+    <w:lsdException w:name="Light Shading Accent 1" w:semiHidden="0" w:uiPriority="60" w:unhideWhenUsed="0"/>
+    <w:lsdException w:name="Light List Accent 1" w:semiHidden="0" w:uiPriority="61" w:unhideWhenUsed="0"/>
+    <w:lsdException w:name="Light Grid Accent 1" w:semiHidden="0" w:uiPriority="62" w:unhideWhenUsed="0"/>
+    <w:lsdException w:name="Medium Shading 1 Accent 1" w:semiHidden="0" w:uiPriority="63" w:unhideWhenUsed="0"/>
+    <w:lsdException w:name="Medium Shading 2 Accent 1" w:semiHidden="0" w:uiPriority="64" w:unhideWhenUsed="0"/>
+    <w:lsdException w:name="Medium List 1 Accent 1" w:semiHidden="0" w:uiPriority="65" w:unhideWhenUsed="0"/>
     <w:lsdException w:name="Revision" w:unhideWhenUsed="0"/>
-    <w:lsdException w:name="List Paragraph" w:uiPriority="34" w:semiHidden="0" w:unhideWhenUsed="0" w:qFormat="1"/>
-    <w:lsdException w:name="Quote" w:uiPriority="29" w:semiHidden="0" w:unhideWhenUsed="0" w:qFormat="1"/>
-    <w:lsdException w:name="Intense Quote" w:uiPriority="30" w:semiHidden="0" w:unhideWhenUsed="0" w:qFormat="1"/>
-    <w:lsdException w:name="Medium List 2 Accent 1" w:uiPriority="66" w:semiHidden="0" w:unhideWhenUsed="0"/>
-    <w:lsdException w:name="Medium Grid 1 Accent 1" w:uiPriority="67" w:semiHidden="0" w:unhideWhenUsed="0"/>
-    <w:lsdException w:name="Medium Grid 2 Accent 1" w:uiPriority="68" w:semiHidden="0" w:unhideWhenUsed="0"/>
-    <w:lsdException w:name="Medium Grid 3 Accent 1" w:uiPriority="69" w:semiHidden="0" w:unhideWhenUsed="0"/>
-    <w:lsdException w:name="Dark List Accent 1" w:uiPriority="70" w:semiHidden="0" w:unhideWhenUsed="0"/>
-    <w:lsdException w:name="Colorful Shading Accent 1" w:uiPriority="71" w:semiHidden="0" w:unhideWhenUsed="0"/>
-    <w:lsdException w:name="Colorful List Accent 1" w:uiPriority="72" w:semiHidden="0" w:unhideWhenUsed="0"/>
-    <w:lsdException w:name="Colorful Grid Accent 1" w:uiPriority="73" w:semiHidden="0" w:unhideWhenUsed="0"/>
-    <w:lsdException w:name="Light Shading Accent 2" w:uiPriority="60" w:semiHidden="0" w:unhideWhenUsed="0"/>
-    <w:lsdException w:name="Light List Accent 2" w:uiPriority="61" w:semiHidden="0" w:unhideWhenUsed="0"/>
-    <w:lsdException w:name="Light Grid Accent 2" w:uiPriority="62" w:semiHidden="0" w:unhideWhenUsed="0"/>
-    <w:lsdException w:name="Medium Shading 1 Accent 2" w:uiPriority="63" w:semiHidden="0" w:unhideWhenUsed="0"/>
-    <w:lsdException w:name="Medium Shading 2 Accent 2" w:uiPriority="64" w:semiHidden="0" w:unhideWhenUsed="0"/>
-    <w:lsdException w:name="Medium List 1 Accent 2" w:uiPriority="65" w:semiHidden="0" w:unhideWhenUsed="0"/>
-    <w:lsdException w:name="Medium List 2 Accent 2" w:uiPriority="66" w:semiHidden="0" w:unhideWhenUsed="0"/>
-    <w:lsdException w:name="Medium Grid 1 Accent 2" w:uiPriority="67" w:semiHidden="0" w:unhideWhenUsed="0"/>
-    <w:lsdException w:name="Medium Grid 2 Accent 2" w:uiPriority="68" w:semiHidden="0" w:unhideWhenUsed="0"/>
-    <w:lsdException w:name="Medium Grid 3 Accent 2" w:uiPriority="69" w:semiHidden="0" w:unhideWhenUsed="0"/>
-    <w:lsdException w:name="Dark List Accent 2" w:uiPriority="70" w:semiHidden="0" w:unhideWhenUsed="0"/>
-    <w:lsdException w:name="Colorful Shading Accent 2" w:uiPriority="71" w:semiHidden="0" w:unhideWhenUsed="0"/>
-    <w:lsdException w:name="Colorful List Accent 2" w:uiPriority="72" w:semiHidden="0" w:unhideWhenUsed="0"/>
-    <w:lsdException w:name="Colorful Grid Accent 2" w:uiPriority="73" w:semiHidden="0" w:unhideWhenUsed="0"/>
-    <w:lsdException w:name="Light Shading Accent 3" w:uiPriority="60" w:semiHidden="0" w:unhideWhenUsed="0"/>
-    <w:lsdException w:name="Light List Accent 3" w:uiPriority="61" w:semiHidden="0" w:unhideWhenUsed="0"/>
-    <w:lsdException w:name="Light Grid Accent 3" w:uiPriority="62" w:semiHidden="0" w:unhideWhenUsed="0"/>
-    <w:lsdException w:name="Medium Shading 1 Accent 3" w:uiPriority="63" w:semiHidden="0" w:unhideWhenUsed="0"/>
-    <w:lsdException w:name="Medium Shading 2 Accent 3" w:uiPriority="64" w:semiHidden="0" w:unhideWhenUsed="0"/>
-    <w:lsdException w:name="Medium List 1 Accent 3" w:uiPriority="65" w:semiHidden="0" w:unhideWhenUsed="0"/>
-    <w:lsdException w:name="Medium List 2 Accent 3" w:uiPriority="66" w:semiHidden="0" w:unhideWhenUsed="0"/>
-    <w:lsdException w:name="Medium Grid 1 Accent 3" w:uiPriority="67" w:semiHidden="0" w:unhideWhenUsed="0"/>
-    <w:lsdException w:name="Medium Grid 2 Accent 3" w:uiPriority="68" w:semiHidden="0" w:unhideWhenUsed="0"/>
-    <w:lsdException w:name="Medium Grid 3 Accent 3" w:uiPriority="69" w:semiHidden="0" w:unhideWhenUsed="0"/>
-    <w:lsdException w:name="Dark List Accent 3" w:uiPriority="70" w:semiHidden="0" w:unhideWhenUsed="0"/>
-    <w:lsdException w:name="Colorful Shading Accent 3" w:uiPriority="71" w:semiHidden="0" w:unhideWhenUsed="0"/>
-    <w:lsdException w:name="Colorful List Accent 3" w:uiPriority="72" w:semiHidden="0" w:unhideWhenUsed="0"/>
-    <w:lsdException w:name="Colorful Grid Accent 3" w:uiPriority="73" w:semiHidden="0" w:unhideWhenUsed="0"/>
-    <w:lsdException w:name="Light Shading Accent 4" w:uiPriority="60" w:semiHidden="0" w:unhideWhenUsed="0"/>
-    <w:lsdException w:name="Light List Accent 4" w:uiPriority="61" w:semiHidden="0" w:unhideWhenUsed="0"/>
-    <w:lsdException w:name="Light Grid Accent 4" w:uiPriority="62" w:semiHidden="0" w:unhideWhenUsed="0"/>
-    <w:lsdException w:name="Medium Shading 1 Accent 4" w:uiPriority="63" w:semiHidden="0" w:unhideWhenUsed="0"/>
-    <w:lsdException w:name="Medium Shading 2 Accent 4" w:uiPriority="64" w:semiHidden="0" w:unhideWhenUsed="0"/>
-    <w:lsdException w:name="Medium List 1 Accent 4" w:uiPriority="65" w:semiHidden="0" w:unhideWhenUsed="0"/>
-    <w:lsdException w:name="Medium List 2 Accent 4" w:uiPriority="66" w:semiHidden="0" w:unhideWhenUsed="0"/>
-    <w:lsdException w:name="Medium Grid 1 Accent 4" w:uiPriority="67" w:semiHidden="0" w:unhideWhenUsed="0"/>
-    <w:lsdException w:name="Medium Grid 2 Accent 4" w:uiPriority="68" w:semiHidden="0" w:unhideWhenUsed="0"/>
-    <w:lsdException w:name="Medium Grid 3 Accent 4" w:uiPriority="69" w:semiHidden="0" w:unhideWhenUsed="0"/>
-    <w:lsdException w:name="Dark List Accent 4" w:uiPriority="70" w:semiHidden="0" w:unhideWhenUsed="0"/>
-    <w:lsdException w:name="Colorful Shading Accent 4" w:uiPriority="71" w:semiHidden="0" w:unhideWhenUsed="0"/>
-    <w:lsdException w:name="Colorful List Accent 4" w:uiPriority="72" w:semiHidden="0" w:unhideWhenUsed="0"/>
-    <w:lsdException w:name="Colorful Grid Accent 4" w:uiPriority="73" w:semiHidden="0" w:unhideWhenUsed="0"/>
-    <w:lsdException w:name="Light Shading Accent 5" w:uiPriority="60" w:semiHidden="0" w:unhideWhenUsed="0"/>
-    <w:lsdException w:name="Light List Accent 5" w:uiPriority="61" w:semiHidden="0" w:unhideWhenUsed="0"/>
-    <w:lsdException w:name="Light Grid Accent 5" w:uiPriority="62" w:semiHidden="0" w:unhideWhenUsed="0"/>
-    <w:lsdException w:name="Medium Shading 1 Accent 5" w:uiPriority="63" w:semiHidden="0" w:unhideWhenUsed="0"/>
-    <w:lsdException w:name="Medium Shading 2 Accent 5" w:uiPriority="64" w:semiHidden="0" w:unhideWhenUsed="0"/>
-    <w:lsdException w:name="Medium List 1 Accent 5" w:uiPriority="65" w:semiHidden="0" w:unhideWhenUsed="0"/>
-    <w:lsdException w:name="Medium List 2 Accent 5" w:uiPriority="66" w:semiHidden="0" w:unhideWhenUsed="0"/>
-    <w:lsdException w:name="Medium Grid 1 Accent 5" w:uiPriority="67" w:semiHidden="0" w:unhideWhenUsed="0"/>
-    <w:lsdException w:name="Medium Grid 2 Accent 5" w:uiPriority="68" w:semiHidden="0" w:unhideWhenUsed="0"/>
-    <w:lsdException w:name="Medium Grid 3 Accent 5" w:uiPriority="69" w:semiHidden="0" w:unhideWhenUsed="0"/>
-    <w:lsdException w:name="Dark List Accent 5" w:uiPriority="70" w:semiHidden="0" w:unhideWhenUsed="0"/>
-    <w:lsdException w:name="Colorful Shading Accent 5" w:uiPriority="71" w:semiHidden="0" w:unhideWhenUsed="0"/>
-    <w:lsdException w:name="Colorful List Accent 5" w:uiPriority="72" w:semiHidden="0" w:unhideWhenUsed="0"/>
-    <w:lsdException w:name="Colorful Grid Accent 5" w:uiPriority="73" w:semiHidden="0" w:unhideWhenUsed="0"/>
-    <w:lsdException w:name="Light Shading Accent 6" w:uiPriority="60" w:semiHidden="0" w:unhideWhenUsed="0"/>
-    <w:lsdException w:name="Light List Accent 6" w:uiPriority="61" w:semiHidden="0" w:unhideWhenUsed="0"/>
-    <w:lsdException w:name="Light Grid Accent 6" w:uiPriority="62" w:semiHidden="0" w:unhideWhenUsed="0"/>
-    <w:lsdException w:name="Medium Shading 1 Accent 6" w:uiPriority="63" w:semiHidden="0" w:unhideWhenUsed="0"/>
-    <w:lsdException w:name="Medium Shading 2 Accent 6" w:uiPriority="64" w:semiHidden="0" w:unhideWhenUsed="0"/>
-    <w:lsdException w:name="Medium List 1 Accent 6" w:uiPriority="65" w:semiHidden="0" w:unhideWhenUsed="0"/>
-    <w:lsdException w:name="Medium List 2 Accent 6" w:uiPriority="66" w:semiHidden="0" w:unhideWhenUsed="0"/>
-    <w:lsdException w:name="Medium Grid 1 Accent 6" w:uiPriority="67" w:semiHidden="0" w:unhideWhenUsed="0"/>
-    <w:lsdException w:name="Medium Grid 2 Accent 6" w:uiPriority="68" w:semiHidden="0" w:unhideWhenUsed="0"/>
-    <w:lsdException w:name="Medium Grid 3 Accent 6" w:uiPriority="69" w:semiHidden="0" w:unhideWhenUsed="0"/>
-    <w:lsdException w:name="Dark List Accent 6" w:uiPriority="70" w:semiHidden="0" w:unhideWhenUsed="0"/>
-    <w:lsdException w:name="Colorful Shading Accent 6" w:uiPriority="71" w:semiHidden="0" w:unhideWhenUsed="0"/>
-    <w:lsdException w:name="Colorful List Accent 6" w:uiPriority="72" w:semiHidden="0" w:unhideWhenUsed="0"/>
-    <w:lsdException w:name="Colorful Grid Accent 6" w:uiPriority="73" w:semiHidden="0" w:unhideWhenUsed="0"/>
-    <w:lsdException w:name="Subtle Emphasis" w:uiPriority="19" w:semiHidden="0" w:unhideWhenUsed="0" w:qFormat="1"/>
-    <w:lsdException w:name="Intense Emphasis" w:uiPriority="21" w:semiHidden="0" w:unhideWhenUsed="0" w:qFormat="1"/>
-    <w:lsdException w:name="Subtle Reference" w:uiPriority="31" w:semiHidden="0" w:unhideWhenUsed="0" w:qFormat="1"/>
-    <w:lsdException w:name="Intense Reference" w:uiPriority="32" w:semiHidden="0" w:unhideWhenUsed="0" w:qFormat="1"/>
-    <w:lsdException w:name="Book Title" w:uiPriority="33" w:semiHidden="0" w:unhideWhenUsed="0" w:qFormat="1"/>
+    <w:lsdException w:name="List Paragraph" w:semiHidden="0" w:uiPriority="34" w:unhideWhenUsed="0" w:qFormat="1"/>
+    <w:lsdException w:name="Quote" w:semiHidden="0" w:uiPriority="29" w:unhideWhenUsed="0" w:qFormat="1"/>
+    <w:lsdException w:name="Intense Quote" w:semiHidden="0" w:uiPriority="30" w:unhideWhenUsed="0" w:qFormat="1"/>
+    <w:lsdException w:name="Medium List 2 Accent 1" w:semiHidden="0" w:uiPriority="66" w:unhideWhenUsed="0"/>
+    <w:lsdException w:name="Medium Grid 1 Accent 1" w:semiHidden="0" w:uiPriority="67" w:unhideWhenUsed="0"/>
+    <w:lsdException w:name="Medium Grid 2 Accent 1" w:semiHidden="0" w:uiPriority="68" w:unhideWhenUsed="0"/>
+    <w:lsdException w:name="Medium Grid 3 Accent 1" w:semiHidden="0" w:uiPriority="69" w:unhideWhenUsed="0"/>
+    <w:lsdException w:name="Dark List Accent 1" w:semiHidden="0" w:uiPriority="70" w:unhideWhenUsed="0"/>
+    <w:lsdException w:name="Colorful Shading Accent 1" w:semiHidden="0" w:uiPriority="71" w:unhideWhenUsed="0"/>
+    <w:lsdException w:name="Colorful List Accent 1" w:semiHidden="0" w:uiPriority="72" w:unhideWhenUsed="0"/>
+    <w:lsdException w:name="Colorful Grid Accent 1" w:semiHidden="0" w:uiPriority="73" w:unhideWhenUsed="0"/>
+    <w:lsdException w:name="Light Shading Accent 2" w:semiHidden="0" w:uiPriority="60" w:unhideWhenUsed="0"/>
+    <w:lsdException w:name="Light List Accent 2" w:semiHidden="0" w:uiPriority="61" w:unhideWhenUsed="0"/>
+    <w:lsdException w:name="Light Grid Accent 2" w:semiHidden="0" w:uiPriority="62" w:unhideWhenUsed="0"/>
+    <w:lsdException w:name="Medium Shading 1 Accent 2" w:semiHidden="0" w:uiPriority="63" w:unhideWhenUsed="0"/>
+    <w:lsdException w:name="Medium Shading 2 Accent 2" w:semiHidden="0" w:uiPriority="64" w:unhideWhenUsed="0"/>
+    <w:lsdException w:name="Medium List 1 Accent 2" w:semiHidden="0" w:uiPriority="65" w:unhideWhenUsed="0"/>
+    <w:lsdException w:name="Medium List 2 Accent 2" w:semiHidden="0" w:uiPriority="66" w:unhideWhenUsed="0"/>
+    <w:lsdException w:name="Medium Grid 1 Accent 2" w:semiHidden="0" w:uiPriority="67" w:unhideWhenUsed="0"/>
+    <w:lsdException w:name="Medium Grid 2 Accent 2" w:semiHidden="0" w:uiPriority="68" w:unhideWhenUsed="0"/>
+    <w:lsdException w:name="Medium Grid 3 Accent 2" w:semiHidden="0" w:uiPriority="69" w:unhideWhenUsed="0"/>
+    <w:lsdException w:name="Dark List Accent 2" w:semiHidden="0" w:uiPriority="70" w:unhideWhenUsed="0"/>
+    <w:lsdException w:name="Colorful Shading Accent 2" w:semiHidden="0" w:uiPriority="71" w:unhideWhenUsed="0"/>
+    <w:lsdException w:name="Colorful List Accent 2" w:semiHidden="0" w:uiPriority="72" w:unhideWhenUsed="0"/>
+    <w:lsdException w:name="Colorful Grid Accent 2" w:semiHidden="0" w:uiPriority="73" w:unhideWhenUsed="0"/>
+    <w:lsdException w:name="Light Shading Accent 3" w:semiHidden="0" w:uiPriority="60" w:unhideWhenUsed="0"/>
+    <w:lsdException w:name="Light List Accent 3" w:semiHidden="0" w:uiPriority="61" w:unhideWhenUsed="0"/>
+    <w:lsdException w:name="Light Grid Accent 3" w:semiHidden="0" w:uiPriority="62" w:unhideWhenUsed="0"/>
+    <w:lsdException w:name="Medium Shading 1 Accent 3" w:semiHidden="0" w:uiPriority="63" w:unhideWhenUsed="0"/>
+    <w:lsdException w:name="Medium Shading 2 Accent 3" w:semiHidden="0" w:uiPriority="64" w:unhideWhenUsed="0"/>
+    <w:lsdException w:name="Medium List 1 Accent 3" w:semiHidden="0" w:uiPriority="65" w:unhideWhenUsed="0"/>
+    <w:lsdException w:name="Medium List 2 Accent 3" w:semiHidden="0" w:uiPriority="66" w:unhideWhenUsed="0"/>
+    <w:lsdException w:name="Medium Grid 1 Accent 3" w:semiHidden="0" w:uiPriority="67" w:unhideWhenUsed="0"/>
+    <w:lsdException w:name="Medium Grid 2 Accent 3" w:semiHidden="0" w:uiPriority="68" w:unhideWhenUsed="0"/>
+    <w:lsdException w:name="Medium Grid 3 Accent 3" w:semiHidden="0" w:uiPriority="69" w:unhideWhenUsed="0"/>
+    <w:lsdException w:name="Dark List Accent 3" w:semiHidden="0" w:uiPriority="70" w:unhideWhenUsed="0"/>
+    <w:lsdException w:name="Colorful Shading Accent 3" w:semiHidden="0" w:uiPriority="71" w:unhideWhenUsed="0"/>
+    <w:lsdException w:name="Colorful List Accent 3" w:semiHidden="0" w:uiPriority="72" w:unhideWhenUsed="0"/>
+    <w:lsdException w:name="Colorful Grid Accent 3" w:semiHidden="0" w:uiPriority="73" w:unhideWhenUsed="0"/>
+    <w:lsdException w:name="Light Shading Accent 4" w:semiHidden="0" w:uiPriority="60" w:unhideWhenUsed="0"/>
+    <w:lsdException w:name="Light List Accent 4" w:semiHidden="0" w:uiPriority="61" w:unhideWhenUsed="0"/>
+    <w:lsdException w:name="Light Grid Accent 4" w:semiHidden="0" w:uiPriority="62" w:unhideWhenUsed="0"/>
+    <w:lsdException w:name="Medium Shading 1 Accent 4" w:semiHidden="0" w:uiPriority="63" w:unhideWhenUsed="0"/>
+    <w:lsdException w:name="Medium Shading 2 Accent 4" w:semiHidden="0" w:uiPriority="64" w:unhideWhenUsed="0"/>
+    <w:lsdException w:name="Medium List 1 Accent 4" w:semiHidden="0" w:uiPriority="65" w:unhideWhenUsed="0"/>
+    <w:lsdException w:name="Medium List 2 Accent 4" w:semiHidden="0" w:uiPriority="66" w:unhideWhenUsed="0"/>
+    <w:lsdException w:name="Medium Grid 1 Accent 4" w:semiHidden="0" w:uiPriority="67" w:unhideWhenUsed="0"/>
+    <w:lsdException w:name="Medium Grid 2 Accent 4" w:semiHidden="0" w:uiPriority="68" w:unhideWhenUsed="0"/>
+    <w:lsdException w:name="Medium Grid 3 Accent 4" w:semiHidden="0" w:uiPriority="69" w:unhideWhenUsed="0"/>
+    <w:lsdException w:name="Dark List Accent 4" w:semiHidden="0" w:uiPriority="70" w:unhideWhenUsed="0"/>
+    <w:lsdException w:name="Colorful Shading Accent 4" w:semiHidden="0" w:uiPriority="71" w:unhideWhenUsed="0"/>
+    <w:lsdException w:name="Colorful List Accent 4" w:semiHidden="0" w:uiPriority="72" w:unhideWhenUsed="0"/>
+    <w:lsdException w:name="Colorful Grid Accent 4" w:semiHidden="0" w:uiPriority="73" w:unhideWhenUsed="0"/>
+    <w:lsdException w:name="Light Shading Accent 5" w:semiHidden="0" w:uiPriority="60" w:unhideWhenUsed="0"/>
+    <w:lsdException w:name="Light List Accent 5" w:semiHidden="0" w:uiPriority="61" w:unhideWhenUsed="0"/>
+    <w:lsdException w:name="Light Grid Accent 5" w:semiHidden="0" w:uiPriority="62" w:unhideWhenUsed="0"/>
+    <w:lsdException w:name="Medium Shading 1 Accent 5" w:semiHidden="0" w:uiPriority="63" w:unhideWhenUsed="0"/>
+    <w:lsdException w:name="Medium Shading 2 Accent 5" w:semiHidden="0" w:uiPriority="64" w:unhideWhenUsed="0"/>
+    <w:lsdException w:name="Medium List 1 Accent 5" w:semiHidden="0" w:uiPriority="65" w:unhideWhenUsed="0"/>
+    <w:lsdException w:name="Medium List 2 Accent 5" w:semiHidden="0" w:uiPriority="66" w:unhideWhenUsed="0"/>
+    <w:lsdException w:name="Medium Grid 1 Accent 5" w:semiHidden="0" w:uiPriority="67" w:unhideWhenUsed="0"/>
+    <w:lsdException w:name="Medium Grid 2 Accent 5" w:semiHidden="0" w:uiPriority="68" w:unhideWhenUsed="0"/>
+    <w:lsdException w:name="Medium Grid 3 Accent 5" w:semiHidden="0" w:uiPriority="69" w:unhideWhenUsed="0"/>
+    <w:lsdException w:name="Dark List Accent 5" w:semiHidden="0" w:uiPriority="70" w:unhideWhenUsed="0"/>
+    <w:lsdException w:name="Colorful Shading Accent 5" w:semiHidden="0" w:uiPriority="71" w:unhideWhenUsed="0"/>
+    <w:lsdException w:name="Colorful List Accent 5" w:semiHidden="0" w:uiPriority="72" w:unhideWhenUsed="0"/>
+    <w:lsdException w:name="Colorful Grid Accent 5" w:semiHidden="0" w:uiPriority="73" w:unhideWhenUsed="0"/>
+    <w:lsdException w:name="Light Shading Accent 6" w:semiHidden="0" w:uiPriority="60" w:unhideWhenUsed="0"/>
+    <w:lsdException w:name="Light List Accent 6" w:semiHidden="0" w:uiPriority="61" w:unhideWhenUsed="0"/>
+    <w:lsdException w:name="Light Grid Accent 6" w:semiHidden="0" w:uiPriority="62" w:unhideWhenUsed="0"/>
+    <w:lsdException w:name="Medium Shading 1 Accent 6" w:semiHidden="0" w:uiPriority="63" w:unhideWhenUsed="0"/>
+    <w:lsdException w:name="Medium Shading 2 Accent 6" w:semiHidden="0" w:uiPriority="64" w:unhideWhenUsed="0"/>
+    <w:lsdException w:name="Medium List 1 Accent 6" w:semiHidden="0" w:uiPriority="65" w:unhideWhenUsed="0"/>
+    <w:lsdException w:name="Medium List 2 Accent 6" w:semiHidden="0" w:uiPriority="66" w:unhideWhenUsed="0"/>
+    <w:lsdException w:name="Medium Grid 1 Accent 6" w:semiHidden="0" w:uiPriority="67" w:unhideWhenUsed="0"/>
+    <w:lsdException w:name="Medium Grid 2 Accent 6" w:semiHidden="0" w:uiPriority="68" w:unhideWhenUsed="0"/>
+    <w:lsdException w:name="Medium Grid 3 Accent 6" w:semiHidden="0" w:uiPriority="69" w:unhideWhenUsed="0"/>
+    <w:lsdException w:name="Dark List Accent 6" w:semiHidden="0" w:uiPriority="70" w:unhideWhenUsed="0"/>
+    <w:lsdException w:name="Colorful Shading Accent 6" w:semiHidden="0" w:uiPriority="71" w:unhideWhenUsed="0"/>
+    <w:lsdException w:name="Colorful List Accent 6" w:semiHidden="0" w:uiPriority="72" w:unhideWhenUsed="0"/>
+    <w:lsdException w:name="Colorful Grid Accent 6" w:semiHidden="0" w:uiPriority="73" w:unhideWhenUsed="0"/>
+    <w:lsdException w:name="Subtle Emphasis" w:semiHidden="0" w:uiPriority="19" w:unhideWhenUsed="0" w:qFormat="1"/>
+    <w:lsdException w:name="Intense Emphasis" w:semiHidden="0" w:uiPriority="21" w:unhideWhenUsed="0" w:qFormat="1"/>
+    <w:lsdException w:name="Subtle Reference" w:semiHidden="0" w:uiPriority="31" w:unhideWhenUsed="0" w:qFormat="1"/>
+    <w:lsdException w:name="Intense Reference" w:semiHidden="0" w:uiPriority="32" w:unhideWhenUsed="0" w:qFormat="1"/>
+    <w:lsdException w:name="Book Title" w:semiHidden="0" w:uiPriority="33" w:unhideWhenUsed="0" w:qFormat="1"/>
     <w:lsdException w:name="Bibliography" w:uiPriority="37"/>
     <w:lsdException w:name="TOC Heading" w:uiPriority="39" w:qFormat="1"/>
   </w:latentStyles>
-  <w:style w:type="paragraph" w:styleId="Normal" w:default="1">
+  <w:style w:type="paragraph" w:default="1" w:styleId="Normal">
     <w:name w:val="Normal"/>
     <w:qFormat/>
-    <w:rsid w:val="00ac5fe4"/>
+    <w:rsid w:val="00AC5FE4"/>
     <w:pPr>
-      <w:widowControl/>
-      <w:suppressAutoHyphens w:val="true"/>
-      <w:bidi w:val="0"/>
-      <w:jc w:val="left"/>
+      <w:suppressAutoHyphens/>
     </w:pPr>
-    <w:rPr>
-      <w:rFonts w:ascii="Cambria" w:hAnsi="Cambria" w:eastAsia="Cambria" w:cs="" w:asciiTheme="minorHAnsi" w:cstheme="minorBidi" w:eastAsiaTheme="minorHAnsi" w:hAnsiTheme="minorHAnsi"/>
-      <w:color w:val="auto"/>
-      <w:sz w:val="24"/>
-      <w:szCs w:val="24"/>
-      <w:lang w:val="en-US" w:eastAsia="en-US" w:bidi="ar-SA"/>
-    </w:rPr>
   </w:style>
-  <w:style w:type="character" w:styleId="DefaultParagraphFont" w:default="1">
+  <w:style w:type="character" w:default="1" w:styleId="DefaultParagraphFont">
     <w:name w:val="Default Paragraph Font"/>
-    <w:semiHidden/>
-    <w:unhideWhenUsed/>
-    <w:qFormat/>
-    <w:rPr/>
-  </w:style>
-  <w:style w:type="character" w:styleId="Bullets">
-    <w:name w:val="Bullets"/>
-    <w:qFormat/>
-    <w:rPr>
-      <w:rFonts w:ascii="OpenSymbol" w:hAnsi="OpenSymbol" w:eastAsia="OpenSymbol" w:cs="OpenSymbol"/>
-    </w:rPr>
-  </w:style>
-  <w:style w:type="paragraph" w:styleId="Heading">
-    <w:name w:val="Heading"/>
-    <w:basedOn w:val="Normal"/>
-    <w:next w:val="TextBody"/>
-    <w:qFormat/>
-    <w:pPr>
-      <w:keepNext/>
-      <w:spacing w:before="240" w:after="120"/>
-    </w:pPr>
-    <w:rPr>
-      <w:rFonts w:ascii="DejaVu Sans" w:hAnsi="DejaVu Sans" w:eastAsia="DejaVu Sans" w:cs="DejaVu Sans"/>
-      <w:sz w:val="28"/>
-      <w:szCs w:val="28"/>
-    </w:rPr>
-  </w:style>
-  <w:style w:type="paragraph" w:styleId="TextBody">
-    <w:name w:val="Text Body"/>
-    <w:basedOn w:val="Normal"/>
-    <w:pPr>
-      <w:spacing w:lineRule="auto" w:line="288" w:before="0" w:after="140"/>
-    </w:pPr>
-    <w:rPr/>
-  </w:style>
-  <w:style w:type="paragraph" w:styleId="List">
-    <w:name w:val="List"/>
-    <w:basedOn w:val="TextBody"/>
-    <w:pPr/>
-    <w:rPr/>
-  </w:style>
-  <w:style w:type="paragraph" w:styleId="Caption">
-    <w:name w:val="Caption"/>
-    <w:basedOn w:val="Normal"/>
-    <w:qFormat/>
-    <w:pPr>
-      <w:suppressLineNumbers/>
-      <w:spacing w:before="120" w:after="120"/>
-    </w:pPr>
-    <w:rPr>
-      <w:i/>
-      <w:iCs/>
-      <w:sz w:val="24"/>
-      <w:szCs w:val="24"/>
-    </w:rPr>
-  </w:style>
-  <w:style w:type="paragraph" w:styleId="Index">
-    <w:name w:val="Index"/>
-    <w:basedOn w:val="Normal"/>
-    <w:qFormat/>
-    <w:pPr>
-      <w:suppressLineNumbers/>
-    </w:pPr>
-    <w:rPr/>
-  </w:style>
-  <w:style w:type="numbering" w:styleId="NoList" w:default="1">
-    <w:name w:val="No List"/>
     <w:semiHidden/>
     <w:unhideWhenUsed/>
   </w:style>
@@ -949,6 +845,71 @@
         <w:right w:w="108" w:type="dxa"/>
       </w:tblCellMar>
     </w:tblPr>
+  </w:style>
+  <w:style w:type="numbering" w:default="1" w:styleId="NoList">
+    <w:name w:val="No List"/>
+    <w:semiHidden/>
+    <w:unhideWhenUsed/>
+  </w:style>
+  <w:style w:type="character" w:customStyle="1" w:styleId="Bullets">
+    <w:name w:val="Bullets"/>
+    <w:qFormat/>
+    <w:rsid w:val="007A23F4"/>
+    <w:rPr>
+      <w:rFonts w:ascii="OpenSymbol" w:eastAsia="OpenSymbol" w:hAnsi="OpenSymbol" w:cs="OpenSymbol"/>
+    </w:rPr>
+  </w:style>
+  <w:style w:type="paragraph" w:customStyle="1" w:styleId="Heading">
+    <w:name w:val="Heading"/>
+    <w:basedOn w:val="Normal"/>
+    <w:next w:val="TextBody"/>
+    <w:qFormat/>
+    <w:rsid w:val="007A23F4"/>
+    <w:pPr>
+      <w:keepNext/>
+      <w:spacing w:before="240" w:after="120"/>
+    </w:pPr>
+    <w:rPr>
+      <w:rFonts w:ascii="DejaVu Sans" w:eastAsia="DejaVu Sans" w:hAnsi="DejaVu Sans" w:cs="DejaVu Sans"/>
+      <w:sz w:val="28"/>
+      <w:szCs w:val="28"/>
+    </w:rPr>
+  </w:style>
+  <w:style w:type="paragraph" w:customStyle="1" w:styleId="TextBody">
+    <w:name w:val="Text Body"/>
+    <w:basedOn w:val="Normal"/>
+    <w:rsid w:val="007A23F4"/>
+    <w:pPr>
+      <w:spacing w:after="140" w:line="288" w:lineRule="auto"/>
+    </w:pPr>
+  </w:style>
+  <w:style w:type="paragraph" w:styleId="List">
+    <w:name w:val="List"/>
+    <w:basedOn w:val="TextBody"/>
+    <w:rsid w:val="007A23F4"/>
+  </w:style>
+  <w:style w:type="paragraph" w:styleId="Caption">
+    <w:name w:val="caption"/>
+    <w:basedOn w:val="Normal"/>
+    <w:qFormat/>
+    <w:rsid w:val="007A23F4"/>
+    <w:pPr>
+      <w:suppressLineNumbers/>
+      <w:spacing w:before="120" w:after="120"/>
+    </w:pPr>
+    <w:rPr>
+      <w:i/>
+      <w:iCs/>
+    </w:rPr>
+  </w:style>
+  <w:style w:type="paragraph" w:customStyle="1" w:styleId="Index">
+    <w:name w:val="Index"/>
+    <w:basedOn w:val="Normal"/>
+    <w:qFormat/>
+    <w:rsid w:val="007A23F4"/>
+    <w:pPr>
+      <w:suppressLineNumbers/>
+    </w:pPr>
   </w:style>
 </w:styles>
 </file>

</xml_diff>